<commit_message>
fixed populate and added some queries
</commit_message>
<xml_diff>
--- a/artefacts/A5/lbaw1834_a5-2.docx
+++ b/artefacts/A5/lbaw1834_a5-2.docx
@@ -20252,8 +20252,6 @@
         </w:rPr>
         <w:t>.</w:t>
       </w:r>
-      <w:bookmarkStart w:id="0" w:name="_GoBack"/>
-      <w:bookmarkEnd w:id="0"/>
     </w:p>
     <w:p>
       <w:pPr>
@@ -20287,7 +20285,23 @@
           <w:sz w:val="23"/>
           <w:szCs w:val="23"/>
         </w:rPr>
-        <w:t xml:space="preserve"> in User table and </w:t>
+        <w:t xml:space="preserve"> in User table</w:t>
+      </w:r>
+      <w:r>
+        <w:rPr>
+          <w:sz w:val="23"/>
+          <w:szCs w:val="23"/>
+        </w:rPr>
+        <w:t xml:space="preserve">, Answer table </w:t>
+      </w:r>
+      <w:bookmarkStart w:id="0" w:name="_GoBack"/>
+      <w:bookmarkEnd w:id="0"/>
+      <w:r>
+        <w:rPr>
+          <w:sz w:val="23"/>
+          <w:szCs w:val="23"/>
+        </w:rPr>
+        <w:t xml:space="preserve">and </w:t>
       </w:r>
       <w:r>
         <w:rPr>

</xml_diff>